<commit_message>
upadte 11th week DB report
</commit_message>
<xml_diff>
--- a/2-2. DB/과제/12주차/인사관리문제.docx
+++ b/2-2. DB/과제/12주차/인사관리문제.docx
@@ -7108,20 +7108,38 @@
       <w:pPr>
         <w:pStyle w:val="td"/>
         <w:spacing w:line="249" w:lineRule="auto"/>
-      </w:pPr>
-      <w:r>
+        <w:rPr>
+          <w:color w:val="4F81BD" w:themeColor="accent1"/>
+        </w:rPr>
+      </w:pPr>
+      <w:r>
+        <w:rPr>
+          <w:color w:val="4F81BD" w:themeColor="accent1"/>
+        </w:rPr>
         <w:t xml:space="preserve">18. 직무가 </w:t>
       </w:r>
       <w:r>
+        <w:rPr>
+          <w:color w:val="4F81BD" w:themeColor="accent1"/>
+        </w:rPr>
         <w:t>“</w:t>
       </w:r>
       <w:r>
+        <w:rPr>
+          <w:color w:val="4F81BD" w:themeColor="accent1"/>
+        </w:rPr>
         <w:t>CLERK</w:t>
       </w:r>
       <w:r>
+        <w:rPr>
+          <w:color w:val="4F81BD" w:themeColor="accent1"/>
+        </w:rPr>
         <w:t>”</w:t>
       </w:r>
       <w:r>
+        <w:rPr>
+          <w:color w:val="4F81BD" w:themeColor="accent1"/>
+        </w:rPr>
         <w:t>이며, 81년 이후에 입사한 사원들의 사원번호, 이름을 검색하라.</w:t>
       </w:r>
     </w:p>
@@ -7249,8 +7267,14 @@
       <w:pPr>
         <w:pStyle w:val="td"/>
         <w:spacing w:line="249" w:lineRule="auto"/>
-      </w:pPr>
-      <w:r>
+        <w:rPr>
+          <w:color w:val="4F81BD" w:themeColor="accent1"/>
+        </w:rPr>
+      </w:pPr>
+      <w:r>
+        <w:rPr>
+          <w:color w:val="4F81BD" w:themeColor="accent1"/>
+        </w:rPr>
         <w:t>27. 1981년 2월에 입사한 사원의 사원번호, 이름, 부서번호를 검색하라.</w:t>
       </w:r>
     </w:p>
@@ -7524,8 +7548,14 @@
       <w:pPr>
         <w:pStyle w:val="td"/>
         <w:spacing w:line="249" w:lineRule="auto"/>
-      </w:pPr>
-      <w:r>
+        <w:rPr>
+          <w:color w:val="4F81BD" w:themeColor="accent1"/>
+        </w:rPr>
+      </w:pPr>
+      <w:r>
+        <w:rPr>
+          <w:color w:val="4F81BD" w:themeColor="accent1"/>
+        </w:rPr>
         <w:t>39. 사원들의 이름을 소문자로 검색하라.</w:t>
       </w:r>
     </w:p>
@@ -7767,8 +7797,14 @@
       <w:pPr>
         <w:pStyle w:val="td"/>
         <w:spacing w:line="249" w:lineRule="auto"/>
-      </w:pPr>
-      <w:r>
+        <w:rPr>
+          <w:color w:val="4F81BD" w:themeColor="accent1"/>
+        </w:rPr>
+      </w:pPr>
+      <w:r>
+        <w:rPr>
+          <w:color w:val="4F81BD" w:themeColor="accent1"/>
+        </w:rPr>
         <w:t>50. 부서별 사원들의 급여의 표준편차를 검색하라.</w:t>
       </w:r>
     </w:p>
@@ -7805,16 +7841,28 @@
       <w:pPr>
         <w:pStyle w:val="td"/>
         <w:spacing w:line="249" w:lineRule="auto"/>
-      </w:pPr>
-      <w:r>
+        <w:rPr>
+          <w:color w:val="4F81BD" w:themeColor="accent1"/>
+        </w:rPr>
+      </w:pPr>
+      <w:r>
+        <w:rPr>
+          <w:color w:val="4F81BD" w:themeColor="accent1"/>
+        </w:rPr>
         <w:t xml:space="preserve">52. 부서별 </w:t>
       </w:r>
       <w:proofErr w:type="spellStart"/>
       <w:r>
+        <w:rPr>
+          <w:color w:val="4F81BD" w:themeColor="accent1"/>
+        </w:rPr>
         <w:t>직무별</w:t>
       </w:r>
       <w:proofErr w:type="spellEnd"/>
       <w:r>
+        <w:rPr>
+          <w:color w:val="4F81BD" w:themeColor="accent1"/>
+        </w:rPr>
         <w:t xml:space="preserve"> 사원들의 평균 급여를 검색하라.</w:t>
       </w:r>
     </w:p>
@@ -7822,32 +7870,56 @@
       <w:pPr>
         <w:pStyle w:val="td"/>
         <w:spacing w:line="249" w:lineRule="auto"/>
-      </w:pPr>
-      <w:r>
+        <w:rPr>
+          <w:color w:val="4F81BD" w:themeColor="accent1"/>
+        </w:rPr>
+      </w:pPr>
+      <w:r>
+        <w:rPr>
+          <w:color w:val="4F81BD" w:themeColor="accent1"/>
+        </w:rPr>
         <w:t xml:space="preserve">53. 부서별 </w:t>
       </w:r>
       <w:proofErr w:type="spellStart"/>
       <w:r>
+        <w:rPr>
+          <w:color w:val="4F81BD" w:themeColor="accent1"/>
+        </w:rPr>
         <w:t>직무별</w:t>
       </w:r>
       <w:proofErr w:type="spellEnd"/>
       <w:r>
+        <w:rPr>
+          <w:color w:val="4F81BD" w:themeColor="accent1"/>
+        </w:rPr>
         <w:t xml:space="preserve"> 사원들의 입사일자의 </w:t>
       </w:r>
       <w:proofErr w:type="spellStart"/>
       <w:r>
+        <w:rPr>
+          <w:color w:val="4F81BD" w:themeColor="accent1"/>
+        </w:rPr>
         <w:t>최곳값과</w:t>
       </w:r>
       <w:proofErr w:type="spellEnd"/>
       <w:r>
+        <w:rPr>
+          <w:color w:val="4F81BD" w:themeColor="accent1"/>
+        </w:rPr>
         <w:t xml:space="preserve"> </w:t>
       </w:r>
       <w:proofErr w:type="spellStart"/>
       <w:r>
+        <w:rPr>
+          <w:color w:val="4F81BD" w:themeColor="accent1"/>
+        </w:rPr>
         <w:t>최젓값을</w:t>
       </w:r>
       <w:proofErr w:type="spellEnd"/>
       <w:r>
+        <w:rPr>
+          <w:color w:val="4F81BD" w:themeColor="accent1"/>
+        </w:rPr>
         <w:t xml:space="preserve"> 검색하라.</w:t>
       </w:r>
     </w:p>
@@ -7855,8 +7927,14 @@
       <w:pPr>
         <w:pStyle w:val="td"/>
         <w:spacing w:line="249" w:lineRule="auto"/>
-      </w:pPr>
-      <w:r>
+        <w:rPr>
+          <w:color w:val="4F81BD" w:themeColor="accent1"/>
+        </w:rPr>
+      </w:pPr>
+      <w:r>
+        <w:rPr>
+          <w:color w:val="4F81BD" w:themeColor="accent1"/>
+        </w:rPr>
         <w:t>54. 부서별 사원들의 인원수를 인원수가 많은 순으로 검색하라.</w:t>
       </w:r>
     </w:p>
@@ -7864,8 +7942,14 @@
       <w:pPr>
         <w:pStyle w:val="td"/>
         <w:spacing w:line="249" w:lineRule="auto"/>
-      </w:pPr>
-      <w:r>
+        <w:rPr>
+          <w:color w:val="4F81BD" w:themeColor="accent1"/>
+        </w:rPr>
+      </w:pPr>
+      <w:r>
+        <w:rPr>
+          <w:color w:val="4F81BD" w:themeColor="accent1"/>
+        </w:rPr>
         <w:t>55. 부서별 사원들의 평균 급여를 평균 급여 순으로 검색하라.</w:t>
       </w:r>
     </w:p>
@@ -7873,16 +7957,28 @@
       <w:pPr>
         <w:pStyle w:val="td"/>
         <w:spacing w:line="249" w:lineRule="auto"/>
-      </w:pPr>
-      <w:r>
+        <w:rPr>
+          <w:color w:val="4F81BD" w:themeColor="accent1"/>
+        </w:rPr>
+      </w:pPr>
+      <w:r>
+        <w:rPr>
+          <w:color w:val="4F81BD" w:themeColor="accent1"/>
+        </w:rPr>
         <w:t xml:space="preserve">56. 부서별 </w:t>
       </w:r>
       <w:proofErr w:type="spellStart"/>
       <w:r>
+        <w:rPr>
+          <w:color w:val="4F81BD" w:themeColor="accent1"/>
+        </w:rPr>
         <w:t>직무별</w:t>
       </w:r>
       <w:proofErr w:type="spellEnd"/>
       <w:r>
+        <w:rPr>
+          <w:color w:val="4F81BD" w:themeColor="accent1"/>
+        </w:rPr>
         <w:t xml:space="preserve"> 사원의 급여 합을 많은 순으로 검색하라.</w:t>
       </w:r>
     </w:p>
@@ -7890,16 +7986,28 @@
       <w:pPr>
         <w:pStyle w:val="td"/>
         <w:spacing w:line="249" w:lineRule="auto"/>
-      </w:pPr>
-      <w:r>
+        <w:rPr>
+          <w:color w:val="4F81BD" w:themeColor="accent1"/>
+        </w:rPr>
+      </w:pPr>
+      <w:r>
+        <w:rPr>
+          <w:color w:val="4F81BD" w:themeColor="accent1"/>
+        </w:rPr>
         <w:t xml:space="preserve">57. 부서별 </w:t>
       </w:r>
       <w:proofErr w:type="spellStart"/>
       <w:r>
+        <w:rPr>
+          <w:color w:val="4F81BD" w:themeColor="accent1"/>
+        </w:rPr>
         <w:t>직무별</w:t>
       </w:r>
       <w:proofErr w:type="spellEnd"/>
       <w:r>
+        <w:rPr>
+          <w:color w:val="4F81BD" w:themeColor="accent1"/>
+        </w:rPr>
         <w:t xml:space="preserve"> 사원들의 평균 급여를 평균 급여가 많은 순으로 검색하라.</w:t>
       </w:r>
     </w:p>
@@ -8097,8 +8205,14 @@
       <w:pPr>
         <w:pStyle w:val="td"/>
         <w:spacing w:line="249" w:lineRule="auto"/>
-      </w:pPr>
-      <w:r>
+        <w:rPr>
+          <w:color w:val="4F81BD" w:themeColor="accent1"/>
+        </w:rPr>
+      </w:pPr>
+      <w:r>
+        <w:rPr>
+          <w:color w:val="4F81BD" w:themeColor="accent1"/>
+        </w:rPr>
         <w:t>72. BLAKE 사원보다 많은 급여를 받는 사원의 이름을 검색하라.</w:t>
       </w:r>
     </w:p>
@@ -8106,8 +8220,14 @@
       <w:pPr>
         <w:pStyle w:val="td"/>
         <w:spacing w:line="249" w:lineRule="auto"/>
-      </w:pPr>
-      <w:r>
+        <w:rPr>
+          <w:color w:val="4F81BD" w:themeColor="accent1"/>
+        </w:rPr>
+      </w:pPr>
+      <w:r>
+        <w:rPr>
+          <w:color w:val="4F81BD" w:themeColor="accent1"/>
+        </w:rPr>
         <w:t xml:space="preserve">73. FORD 사원과 같은 부서에 근무하는 사원의 이름을 검색하라. </w:t>
       </w:r>
     </w:p>
@@ -8115,8 +8235,14 @@
       <w:pPr>
         <w:pStyle w:val="td"/>
         <w:spacing w:line="249" w:lineRule="auto"/>
-      </w:pPr>
-      <w:r>
+        <w:rPr>
+          <w:color w:val="4F81BD" w:themeColor="accent1"/>
+        </w:rPr>
+      </w:pPr>
+      <w:r>
+        <w:rPr>
+          <w:color w:val="4F81BD" w:themeColor="accent1"/>
+        </w:rPr>
         <w:t xml:space="preserve">74. FORD 사원과 같은 급여를 받는 사원의 사원번호를 검색하라. </w:t>
       </w:r>
     </w:p>
@@ -8124,8 +8250,14 @@
       <w:pPr>
         <w:pStyle w:val="td"/>
         <w:spacing w:line="249" w:lineRule="auto"/>
-      </w:pPr>
-      <w:r>
+        <w:rPr>
+          <w:color w:val="4F81BD" w:themeColor="accent1"/>
+        </w:rPr>
+      </w:pPr>
+      <w:r>
+        <w:rPr>
+          <w:color w:val="4F81BD" w:themeColor="accent1"/>
+        </w:rPr>
         <w:t xml:space="preserve">75. 부서별 인원수를 부서명과 함께 검색하라. </w:t>
       </w:r>
     </w:p>
@@ -8133,20 +8265,38 @@
       <w:pPr>
         <w:pStyle w:val="td"/>
         <w:spacing w:line="249" w:lineRule="auto"/>
-      </w:pPr>
-      <w:r>
+        <w:rPr>
+          <w:color w:val="4F81BD" w:themeColor="accent1"/>
+        </w:rPr>
+      </w:pPr>
+      <w:r>
+        <w:rPr>
+          <w:color w:val="4F81BD" w:themeColor="accent1"/>
+        </w:rPr>
         <w:t xml:space="preserve">76. 부서명이 </w:t>
       </w:r>
       <w:r>
+        <w:rPr>
+          <w:color w:val="4F81BD" w:themeColor="accent1"/>
+        </w:rPr>
         <w:t>‘</w:t>
       </w:r>
       <w:r>
+        <w:rPr>
+          <w:color w:val="4F81BD" w:themeColor="accent1"/>
+        </w:rPr>
         <w:t xml:space="preserve">SALES'이면서 직무가 </w:t>
       </w:r>
       <w:r>
+        <w:rPr>
+          <w:color w:val="4F81BD" w:themeColor="accent1"/>
+        </w:rPr>
         <w:t>’</w:t>
       </w:r>
       <w:r>
+        <w:rPr>
+          <w:color w:val="4F81BD" w:themeColor="accent1"/>
+        </w:rPr>
         <w:t>MANAGER'인 사원의 사원번호, 이름을 이름순으로</w:t>
       </w:r>
     </w:p>
@@ -8154,8 +8304,14 @@
       <w:pPr>
         <w:pStyle w:val="td"/>
         <w:spacing w:line="249" w:lineRule="auto"/>
-      </w:pPr>
-      <w:r>
+        <w:rPr>
+          <w:color w:val="4F81BD" w:themeColor="accent1"/>
+        </w:rPr>
+      </w:pPr>
+      <w:r>
+        <w:rPr>
+          <w:color w:val="4F81BD" w:themeColor="accent1"/>
+        </w:rPr>
         <w:t xml:space="preserve">    검색하라.</w:t>
       </w:r>
     </w:p>
@@ -8163,8 +8319,14 @@
       <w:pPr>
         <w:pStyle w:val="td"/>
         <w:spacing w:line="249" w:lineRule="auto"/>
-      </w:pPr>
-      <w:r>
+        <w:rPr>
+          <w:color w:val="4F81BD" w:themeColor="accent1"/>
+        </w:rPr>
+      </w:pPr>
+      <w:r>
+        <w:rPr>
+          <w:color w:val="4F81BD" w:themeColor="accent1"/>
+        </w:rPr>
         <w:t>77. SCOTT 사원보다 많은 급여를 받는 사원 정보를 검색하라.</w:t>
       </w:r>
     </w:p>
@@ -8172,8 +8334,14 @@
       <w:pPr>
         <w:pStyle w:val="td"/>
         <w:spacing w:line="249" w:lineRule="auto"/>
-      </w:pPr>
-      <w:r>
+        <w:rPr>
+          <w:color w:val="4F81BD" w:themeColor="accent1"/>
+        </w:rPr>
+      </w:pPr>
+      <w:r>
+        <w:rPr>
+          <w:color w:val="4F81BD" w:themeColor="accent1"/>
+        </w:rPr>
         <w:t>78. ALLEN 사원보다 적은 급여를 받는 사원 정보를 검색하라.</w:t>
       </w:r>
     </w:p>
@@ -8181,8 +8349,14 @@
       <w:pPr>
         <w:pStyle w:val="td"/>
         <w:spacing w:line="249" w:lineRule="auto"/>
-      </w:pPr>
-      <w:r>
+        <w:rPr>
+          <w:color w:val="4F81BD" w:themeColor="accent1"/>
+        </w:rPr>
+      </w:pPr>
+      <w:r>
+        <w:rPr>
+          <w:color w:val="4F81BD" w:themeColor="accent1"/>
+        </w:rPr>
         <w:t>79. 20번 부서 사원의 직무와 같은 직무를 하고 있는 다른 부서의 사원 정보를 검색하라.</w:t>
       </w:r>
     </w:p>
@@ -8190,8 +8364,14 @@
       <w:pPr>
         <w:pStyle w:val="td"/>
         <w:spacing w:line="249" w:lineRule="auto"/>
-      </w:pPr>
-      <w:r>
+        <w:rPr>
+          <w:color w:val="4F81BD" w:themeColor="accent1"/>
+        </w:rPr>
+      </w:pPr>
+      <w:r>
+        <w:rPr>
+          <w:color w:val="4F81BD" w:themeColor="accent1"/>
+        </w:rPr>
         <w:t>80. 전체 사원의 평균 급여보다 급여가 많은 사원 정보를 검색하라.</w:t>
       </w:r>
     </w:p>
@@ -8208,8 +8388,14 @@
       <w:pPr>
         <w:pStyle w:val="td"/>
         <w:spacing w:line="249" w:lineRule="auto"/>
-      </w:pPr>
-      <w:r>
+        <w:rPr>
+          <w:color w:val="4F81BD" w:themeColor="accent1"/>
+        </w:rPr>
+      </w:pPr>
+      <w:r>
+        <w:rPr>
+          <w:color w:val="4F81BD" w:themeColor="accent1"/>
+        </w:rPr>
         <w:t>82. 20번 부서의 최대 급여보다 최대 급여가 큰 부서의 번호와, 최대 급여를 검색하라.</w:t>
       </w:r>
     </w:p>
@@ -8217,8 +8403,14 @@
       <w:pPr>
         <w:pStyle w:val="td"/>
         <w:spacing w:line="249" w:lineRule="auto"/>
-      </w:pPr>
-      <w:r>
+        <w:rPr>
+          <w:color w:val="4F81BD" w:themeColor="accent1"/>
+        </w:rPr>
+      </w:pPr>
+      <w:r>
+        <w:rPr>
+          <w:color w:val="4F81BD" w:themeColor="accent1"/>
+        </w:rPr>
         <w:t>83. CHICAGO에 위치하는 부서에 근무하는 사원 정보를 검색하라(부질의 사용).</w:t>
       </w:r>
     </w:p>

</xml_diff>

<commit_message>
12th week DB report
</commit_message>
<xml_diff>
--- a/2-2. DB/과제/12주차/인사관리문제.docx
+++ b/2-2. DB/과제/12주차/인사관리문제.docx
@@ -8394,9 +8394,15 @@
       </w:pPr>
       <w:r>
         <w:rPr>
-          <w:color w:val="4F81BD" w:themeColor="accent1"/>
-        </w:rPr>
-        <w:t>82. 20번 부서의 최대 급여보다 최대 급여가 큰 부서의 번호와, 최대 급여를 검색하라.</w:t>
+          <w:color w:val="FF0000"/>
+        </w:rPr>
+        <w:t>82</w:t>
+      </w:r>
+      <w:r>
+        <w:rPr>
+          <w:color w:val="4F81BD" w:themeColor="accent1"/>
+        </w:rPr>
+        <w:t>. 20번 부서의 최대 급여보다 최대 급여가 큰 부서의 번호와, 최대 급여를 검색하라.</w:t>
       </w:r>
     </w:p>
     <w:p>

</xml_diff>